<commit_message>
final update for accepted manuscript
</commit_message>
<xml_diff>
--- a/Revision 1/SUPPLEMENTARY MATERIAL.docx
+++ b/Revision 1/SUPPLEMENTARY MATERIAL.docx
@@ -129,7 +129,11 @@
             </w:tabs>
             <w:rPr>
               <w:noProof/>
+              <w:kern w:val="2"/>
+              <w:sz w:val="24"/>
+              <w:szCs w:val="24"/>
               <w:lang w:eastAsia="da-DK"/>
+              <w14:ligatures w14:val="standardContextual"/>
             </w:rPr>
           </w:pPr>
           <w:r>
@@ -153,7 +157,7 @@
             </w:rPr>
             <w:fldChar w:fldCharType="separate"/>
           </w:r>
-          <w:hyperlink w:anchor="_Toc119330107" w:history="1">
+          <w:hyperlink w:anchor="_Toc144206796" w:history="1">
             <w:r>
               <w:rPr>
                 <w:rStyle w:val="Hyperlink"/>
@@ -184,7 +188,7 @@
                 <w:noProof/>
                 <w:webHidden/>
               </w:rPr>
-              <w:instrText xml:space="preserve"> PAGEREF _Toc119330107 \h </w:instrText>
+              <w:instrText xml:space="preserve"> PAGEREF _Toc144206796 \h </w:instrText>
             </w:r>
             <w:r>
               <w:rPr>
@@ -223,10 +227,14 @@
             </w:tabs>
             <w:rPr>
               <w:noProof/>
+              <w:kern w:val="2"/>
+              <w:sz w:val="24"/>
+              <w:szCs w:val="24"/>
               <w:lang w:eastAsia="da-DK"/>
+              <w14:ligatures w14:val="standardContextual"/>
             </w:rPr>
           </w:pPr>
-          <w:hyperlink w:anchor="_Toc119330108" w:history="1">
+          <w:hyperlink w:anchor="_Toc144206797" w:history="1">
             <w:r>
               <w:rPr>
                 <w:rStyle w:val="Hyperlink"/>
@@ -257,7 +265,7 @@
                 <w:noProof/>
                 <w:webHidden/>
               </w:rPr>
-              <w:instrText xml:space="preserve"> PAGEREF _Toc119330108 \h </w:instrText>
+              <w:instrText xml:space="preserve"> PAGEREF _Toc144206797 \h </w:instrText>
             </w:r>
             <w:r>
               <w:rPr>
@@ -296,10 +304,14 @@
             </w:tabs>
             <w:rPr>
               <w:noProof/>
+              <w:kern w:val="2"/>
+              <w:sz w:val="24"/>
+              <w:szCs w:val="24"/>
               <w:lang w:eastAsia="da-DK"/>
+              <w14:ligatures w14:val="standardContextual"/>
             </w:rPr>
           </w:pPr>
-          <w:hyperlink w:anchor="_Toc119330109" w:history="1">
+          <w:hyperlink w:anchor="_Toc144206798" w:history="1">
             <w:r>
               <w:rPr>
                 <w:rStyle w:val="Hyperlink"/>
@@ -330,7 +342,7 @@
                 <w:noProof/>
                 <w:webHidden/>
               </w:rPr>
-              <w:instrText xml:space="preserve"> PAGEREF _Toc119330109 \h </w:instrText>
+              <w:instrText xml:space="preserve"> PAGEREF _Toc144206798 \h </w:instrText>
             </w:r>
             <w:r>
               <w:rPr>
@@ -369,10 +381,14 @@
             </w:tabs>
             <w:rPr>
               <w:noProof/>
+              <w:kern w:val="2"/>
+              <w:sz w:val="24"/>
+              <w:szCs w:val="24"/>
               <w:lang w:eastAsia="da-DK"/>
+              <w14:ligatures w14:val="standardContextual"/>
             </w:rPr>
           </w:pPr>
-          <w:hyperlink w:anchor="_Toc119330110" w:history="1">
+          <w:hyperlink w:anchor="_Toc144206799" w:history="1">
             <w:r>
               <w:rPr>
                 <w:rStyle w:val="Hyperlink"/>
@@ -403,7 +419,7 @@
                 <w:noProof/>
                 <w:webHidden/>
               </w:rPr>
-              <w:instrText xml:space="preserve"> PAGEREF _Toc119330110 \h </w:instrText>
+              <w:instrText xml:space="preserve"> PAGEREF _Toc144206799 \h </w:instrText>
             </w:r>
             <w:r>
               <w:rPr>
@@ -442,10 +458,14 @@
             </w:tabs>
             <w:rPr>
               <w:noProof/>
+              <w:kern w:val="2"/>
+              <w:sz w:val="24"/>
+              <w:szCs w:val="24"/>
               <w:lang w:eastAsia="da-DK"/>
+              <w14:ligatures w14:val="standardContextual"/>
             </w:rPr>
           </w:pPr>
-          <w:hyperlink w:anchor="_Toc119330111" w:history="1">
+          <w:hyperlink w:anchor="_Toc144206800" w:history="1">
             <w:r>
               <w:rPr>
                 <w:rStyle w:val="Hyperlink"/>
@@ -484,7 +504,7 @@
                 <w:noProof/>
                 <w:webHidden/>
               </w:rPr>
-              <w:instrText xml:space="preserve"> PAGEREF _Toc119330111 \h </w:instrText>
+              <w:instrText xml:space="preserve"> PAGEREF _Toc144206800 \h </w:instrText>
             </w:r>
             <w:r>
               <w:rPr>
@@ -523,10 +543,14 @@
             </w:tabs>
             <w:rPr>
               <w:noProof/>
+              <w:kern w:val="2"/>
+              <w:sz w:val="24"/>
+              <w:szCs w:val="24"/>
               <w:lang w:eastAsia="da-DK"/>
+              <w14:ligatures w14:val="standardContextual"/>
             </w:rPr>
           </w:pPr>
-          <w:hyperlink w:anchor="_Toc119330112" w:history="1">
+          <w:hyperlink w:anchor="_Toc144206801" w:history="1">
             <w:r>
               <w:rPr>
                 <w:rStyle w:val="Hyperlink"/>
@@ -565,7 +589,7 @@
                 <w:noProof/>
                 <w:webHidden/>
               </w:rPr>
-              <w:instrText xml:space="preserve"> PAGEREF _Toc119330112 \h </w:instrText>
+              <w:instrText xml:space="preserve"> PAGEREF _Toc144206801 \h </w:instrText>
             </w:r>
             <w:r>
               <w:rPr>
@@ -604,10 +628,14 @@
             </w:tabs>
             <w:rPr>
               <w:noProof/>
+              <w:kern w:val="2"/>
+              <w:sz w:val="24"/>
+              <w:szCs w:val="24"/>
               <w:lang w:eastAsia="da-DK"/>
+              <w14:ligatures w14:val="standardContextual"/>
             </w:rPr>
           </w:pPr>
-          <w:hyperlink w:anchor="_Toc119330113" w:history="1">
+          <w:hyperlink w:anchor="_Toc144206802" w:history="1">
             <w:r>
               <w:rPr>
                 <w:rStyle w:val="Hyperlink"/>
@@ -646,7 +674,7 @@
                 <w:noProof/>
                 <w:webHidden/>
               </w:rPr>
-              <w:instrText xml:space="preserve"> PAGEREF _Toc119330113 \h </w:instrText>
+              <w:instrText xml:space="preserve"> PAGEREF _Toc144206802 \h </w:instrText>
             </w:r>
             <w:r>
               <w:rPr>
@@ -685,10 +713,14 @@
             </w:tabs>
             <w:rPr>
               <w:noProof/>
+              <w:kern w:val="2"/>
+              <w:sz w:val="24"/>
+              <w:szCs w:val="24"/>
               <w:lang w:eastAsia="da-DK"/>
+              <w14:ligatures w14:val="standardContextual"/>
             </w:rPr>
           </w:pPr>
-          <w:hyperlink w:anchor="_Toc119330114" w:history="1">
+          <w:hyperlink w:anchor="_Toc144206803" w:history="1">
             <w:r>
               <w:rPr>
                 <w:rStyle w:val="Hyperlink"/>
@@ -727,7 +759,7 @@
                 <w:noProof/>
                 <w:webHidden/>
               </w:rPr>
-              <w:instrText xml:space="preserve"> PAGEREF _Toc119330114 \h </w:instrText>
+              <w:instrText xml:space="preserve"> PAGEREF _Toc144206803 \h </w:instrText>
             </w:r>
             <w:r>
               <w:rPr>
@@ -766,10 +798,14 @@
             </w:tabs>
             <w:rPr>
               <w:noProof/>
+              <w:kern w:val="2"/>
+              <w:sz w:val="24"/>
+              <w:szCs w:val="24"/>
               <w:lang w:eastAsia="da-DK"/>
+              <w14:ligatures w14:val="standardContextual"/>
             </w:rPr>
           </w:pPr>
-          <w:hyperlink w:anchor="_Toc119330115" w:history="1">
+          <w:hyperlink w:anchor="_Toc144206804" w:history="1">
             <w:r>
               <w:rPr>
                 <w:rStyle w:val="Hyperlink"/>
@@ -787,6 +823,175 @@
                 <w:noProof/>
                 <w:lang w:val="en-US"/>
               </w:rPr>
+              <w:t>Fat fractions in major muscle groups at six scan-positions, excluding transplanted patients</w:t>
+            </w:r>
+            <w:r>
+              <w:rPr>
+                <w:noProof/>
+                <w:webHidden/>
+              </w:rPr>
+              <w:tab/>
+            </w:r>
+            <w:r>
+              <w:rPr>
+                <w:noProof/>
+                <w:webHidden/>
+              </w:rPr>
+              <w:fldChar w:fldCharType="begin"/>
+            </w:r>
+            <w:r>
+              <w:rPr>
+                <w:noProof/>
+                <w:webHidden/>
+              </w:rPr>
+              <w:instrText xml:space="preserve"> PAGEREF _Toc144206804 \h </w:instrText>
+            </w:r>
+            <w:r>
+              <w:rPr>
+                <w:noProof/>
+                <w:webHidden/>
+              </w:rPr>
+            </w:r>
+            <w:r>
+              <w:rPr>
+                <w:noProof/>
+                <w:webHidden/>
+              </w:rPr>
+              <w:fldChar w:fldCharType="separate"/>
+            </w:r>
+            <w:r>
+              <w:rPr>
+                <w:noProof/>
+                <w:webHidden/>
+              </w:rPr>
+              <w:t>9</w:t>
+            </w:r>
+            <w:r>
+              <w:rPr>
+                <w:noProof/>
+                <w:webHidden/>
+              </w:rPr>
+              <w:fldChar w:fldCharType="end"/>
+            </w:r>
+          </w:hyperlink>
+        </w:p>
+        <w:p>
+          <w:pPr>
+            <w:pStyle w:val="Indholdsfortegnelse2"/>
+            <w:tabs>
+              <w:tab w:val="right" w:leader="dot" w:pos="9628"/>
+            </w:tabs>
+            <w:rPr>
+              <w:noProof/>
+              <w:kern w:val="2"/>
+              <w:sz w:val="24"/>
+              <w:szCs w:val="24"/>
+              <w:lang w:eastAsia="da-DK"/>
+              <w14:ligatures w14:val="standardContextual"/>
+            </w:rPr>
+          </w:pPr>
+          <w:hyperlink w:anchor="_Toc144206805" w:history="1">
+            <w:r>
+              <w:rPr>
+                <w:rStyle w:val="Hyperlink"/>
+                <w:rFonts w:ascii="Roboto" w:hAnsi="Roboto"/>
+                <w:b/>
+                <w:noProof/>
+                <w:lang w:val="en-US"/>
+              </w:rPr>
+              <w:t xml:space="preserve">Sup Figure 6 – </w:t>
+            </w:r>
+            <w:r>
+              <w:rPr>
+                <w:rStyle w:val="Hyperlink"/>
+                <w:rFonts w:ascii="Roboto" w:hAnsi="Roboto"/>
+                <w:noProof/>
+                <w:lang w:val="en-US"/>
+              </w:rPr>
+              <w:t>Fat fraction at six scan positions in participants with TTNtv versus participants with non-TTNtv cardiomyopathy</w:t>
+            </w:r>
+            <w:r>
+              <w:rPr>
+                <w:noProof/>
+                <w:webHidden/>
+              </w:rPr>
+              <w:tab/>
+            </w:r>
+            <w:r>
+              <w:rPr>
+                <w:noProof/>
+                <w:webHidden/>
+              </w:rPr>
+              <w:fldChar w:fldCharType="begin"/>
+            </w:r>
+            <w:r>
+              <w:rPr>
+                <w:noProof/>
+                <w:webHidden/>
+              </w:rPr>
+              <w:instrText xml:space="preserve"> PAGEREF _Toc144206805 \h </w:instrText>
+            </w:r>
+            <w:r>
+              <w:rPr>
+                <w:noProof/>
+                <w:webHidden/>
+              </w:rPr>
+            </w:r>
+            <w:r>
+              <w:rPr>
+                <w:noProof/>
+                <w:webHidden/>
+              </w:rPr>
+              <w:fldChar w:fldCharType="separate"/>
+            </w:r>
+            <w:r>
+              <w:rPr>
+                <w:noProof/>
+                <w:webHidden/>
+              </w:rPr>
+              <w:t>10</w:t>
+            </w:r>
+            <w:r>
+              <w:rPr>
+                <w:noProof/>
+                <w:webHidden/>
+              </w:rPr>
+              <w:fldChar w:fldCharType="end"/>
+            </w:r>
+          </w:hyperlink>
+        </w:p>
+        <w:p>
+          <w:pPr>
+            <w:pStyle w:val="Indholdsfortegnelse2"/>
+            <w:tabs>
+              <w:tab w:val="right" w:leader="dot" w:pos="9628"/>
+            </w:tabs>
+            <w:rPr>
+              <w:noProof/>
+              <w:kern w:val="2"/>
+              <w:sz w:val="24"/>
+              <w:szCs w:val="24"/>
+              <w:lang w:eastAsia="da-DK"/>
+              <w14:ligatures w14:val="standardContextual"/>
+            </w:rPr>
+          </w:pPr>
+          <w:hyperlink w:anchor="_Toc144206806" w:history="1">
+            <w:r>
+              <w:rPr>
+                <w:rStyle w:val="Hyperlink"/>
+                <w:rFonts w:ascii="Roboto" w:hAnsi="Roboto"/>
+                <w:b/>
+                <w:bCs/>
+                <w:noProof/>
+              </w:rPr>
+              <w:t xml:space="preserve">Sup Figure 7 – </w:t>
+            </w:r>
+            <w:r>
+              <w:rPr>
+                <w:rStyle w:val="Hyperlink"/>
+                <w:rFonts w:ascii="Roboto" w:hAnsi="Roboto"/>
+                <w:noProof/>
+              </w:rPr>
               <w:t>Linear correlations of muscle fat fractions and age</w:t>
             </w:r>
             <w:r>
@@ -808,7 +1013,7 @@
                 <w:noProof/>
                 <w:webHidden/>
               </w:rPr>
-              <w:instrText xml:space="preserve"> PAGEREF _Toc119330115 \h </w:instrText>
+              <w:instrText xml:space="preserve"> PAGEREF _Toc144206806 \h </w:instrText>
             </w:r>
             <w:r>
               <w:rPr>
@@ -828,7 +1033,91 @@
                 <w:noProof/>
                 <w:webHidden/>
               </w:rPr>
-              <w:t>9</w:t>
+              <w:t>11</w:t>
+            </w:r>
+            <w:r>
+              <w:rPr>
+                <w:noProof/>
+                <w:webHidden/>
+              </w:rPr>
+              <w:fldChar w:fldCharType="end"/>
+            </w:r>
+          </w:hyperlink>
+        </w:p>
+        <w:p>
+          <w:pPr>
+            <w:pStyle w:val="Indholdsfortegnelse2"/>
+            <w:tabs>
+              <w:tab w:val="right" w:leader="dot" w:pos="9628"/>
+            </w:tabs>
+            <w:rPr>
+              <w:noProof/>
+              <w:kern w:val="2"/>
+              <w:sz w:val="24"/>
+              <w:szCs w:val="24"/>
+              <w:lang w:eastAsia="da-DK"/>
+              <w14:ligatures w14:val="standardContextual"/>
+            </w:rPr>
+          </w:pPr>
+          <w:hyperlink w:anchor="_Toc144206807" w:history="1">
+            <w:r>
+              <w:rPr>
+                <w:rStyle w:val="Hyperlink"/>
+                <w:rFonts w:ascii="Roboto" w:hAnsi="Roboto"/>
+                <w:b/>
+                <w:bCs/>
+                <w:noProof/>
+              </w:rPr>
+              <w:t>Sup Table 1 –</w:t>
+            </w:r>
+            <w:r>
+              <w:rPr>
+                <w:rStyle w:val="Hyperlink"/>
+                <w:rFonts w:ascii="Roboto" w:hAnsi="Roboto"/>
+                <w:noProof/>
+              </w:rPr>
+              <w:t xml:space="preserve"> Clinical characteristics</w:t>
+            </w:r>
+            <w:r>
+              <w:rPr>
+                <w:noProof/>
+                <w:webHidden/>
+              </w:rPr>
+              <w:tab/>
+            </w:r>
+            <w:r>
+              <w:rPr>
+                <w:noProof/>
+                <w:webHidden/>
+              </w:rPr>
+              <w:fldChar w:fldCharType="begin"/>
+            </w:r>
+            <w:r>
+              <w:rPr>
+                <w:noProof/>
+                <w:webHidden/>
+              </w:rPr>
+              <w:instrText xml:space="preserve"> PAGEREF _Toc144206807 \h </w:instrText>
+            </w:r>
+            <w:r>
+              <w:rPr>
+                <w:noProof/>
+                <w:webHidden/>
+              </w:rPr>
+            </w:r>
+            <w:r>
+              <w:rPr>
+                <w:noProof/>
+                <w:webHidden/>
+              </w:rPr>
+              <w:fldChar w:fldCharType="separate"/>
+            </w:r>
+            <w:r>
+              <w:rPr>
+                <w:noProof/>
+                <w:webHidden/>
+              </w:rPr>
+              <w:t>12</w:t>
             </w:r>
             <w:r>
               <w:rPr>
@@ -892,7 +1181,7 @@
           <w:lang w:val="en-US"/>
         </w:rPr>
       </w:pPr>
-      <w:bookmarkStart w:id="0" w:name="_Toc119330107"/>
+      <w:bookmarkStart w:id="0" w:name="_Toc144206796"/>
       <w:r>
         <w:rPr>
           <w:rFonts w:ascii="Roboto" w:hAnsi="Roboto"/>
@@ -928,7 +1217,7 @@
           <w:lang w:val="en-US"/>
         </w:rPr>
       </w:pPr>
-      <w:bookmarkStart w:id="1" w:name="_Toc119330108"/>
+      <w:bookmarkStart w:id="1" w:name="_Toc144206797"/>
       <w:r>
         <w:rPr>
           <w:rFonts w:ascii="Roboto" w:hAnsi="Roboto"/>
@@ -1590,7 +1879,7 @@
           <w:lang w:val="en-US"/>
         </w:rPr>
       </w:pPr>
-      <w:bookmarkStart w:id="2" w:name="_Toc119330109"/>
+      <w:bookmarkStart w:id="2" w:name="_Toc144206798"/>
       <w:r>
         <w:rPr>
           <w:rFonts w:ascii="Roboto" w:hAnsi="Roboto"/>
@@ -1735,7 +2024,7 @@
           <w:lang w:val="en-US"/>
         </w:rPr>
       </w:pPr>
-      <w:bookmarkStart w:id="3" w:name="_Toc119330110"/>
+      <w:bookmarkStart w:id="3" w:name="_Toc144206799"/>
       <w:r>
         <w:rPr>
           <w:rFonts w:ascii="Roboto" w:hAnsi="Roboto"/>
@@ -1838,7 +2127,7 @@
           <w:lang w:val="en-US"/>
         </w:rPr>
       </w:pPr>
-      <w:bookmarkStart w:id="4" w:name="_Toc119330111"/>
+      <w:bookmarkStart w:id="4" w:name="_Toc144206800"/>
       <w:r>
         <w:rPr>
           <w:rFonts w:ascii="Roboto" w:hAnsi="Roboto"/>
@@ -2031,7 +2320,7 @@
           <w:lang w:val="en-US"/>
         </w:rPr>
       </w:pPr>
-      <w:bookmarkStart w:id="5" w:name="_Toc119330112"/>
+      <w:bookmarkStart w:id="5" w:name="_Toc144206801"/>
       <w:r>
         <w:rPr>
           <w:rFonts w:ascii="Roboto" w:hAnsi="Roboto" w:cstheme="minorHAnsi"/>
@@ -2221,7 +2510,7 @@
           <w:lang w:val="en-US"/>
         </w:rPr>
       </w:pPr>
-      <w:bookmarkStart w:id="6" w:name="_Toc119330113"/>
+      <w:bookmarkStart w:id="6" w:name="_Toc144206802"/>
       <w:r>
         <w:rPr>
           <w:rFonts w:ascii="Roboto" w:hAnsi="Roboto"/>
@@ -2347,7 +2636,35 @@
           <w:rFonts w:ascii="Roboto" w:hAnsi="Roboto" w:cstheme="minorHAnsi"/>
           <w:lang w:val="en-US"/>
         </w:rPr>
-        <w:t xml:space="preserve"> with TTNtv (pink) and healthy controls (dark blue).</w:t>
+        <w:t xml:space="preserve"> with TTNtv (</w:t>
+      </w:r>
+      <w:r>
+        <w:rPr>
+          <w:rFonts w:ascii="Roboto" w:hAnsi="Roboto" w:cstheme="minorHAnsi"/>
+          <w:lang w:val="en-US"/>
+        </w:rPr>
+        <w:t>blue</w:t>
+      </w:r>
+      <w:r>
+        <w:rPr>
+          <w:rFonts w:ascii="Roboto" w:hAnsi="Roboto" w:cstheme="minorHAnsi"/>
+          <w:lang w:val="en-US"/>
+        </w:rPr>
+        <w:t>) and healthy controls (</w:t>
+      </w:r>
+      <w:r>
+        <w:rPr>
+          <w:rFonts w:ascii="Roboto" w:hAnsi="Roboto" w:cstheme="minorHAnsi"/>
+          <w:lang w:val="en-US"/>
+        </w:rPr>
+        <w:t>pink</w:t>
+      </w:r>
+      <w:r>
+        <w:rPr>
+          <w:rFonts w:ascii="Roboto" w:hAnsi="Roboto" w:cstheme="minorHAnsi"/>
+          <w:lang w:val="en-US"/>
+        </w:rPr>
+        <w:t>).</w:t>
       </w:r>
       <w:r>
         <w:rPr>
@@ -2376,7 +2693,7 @@
           <w:lang w:val="en-US"/>
         </w:rPr>
       </w:pPr>
-      <w:bookmarkStart w:id="7" w:name="_Toc119330114"/>
+      <w:bookmarkStart w:id="7" w:name="_Toc144206803"/>
       <w:r>
         <w:rPr>
           <w:rFonts w:ascii="Roboto" w:hAnsi="Roboto"/>
@@ -2403,8 +2720,6 @@
         <w:spacing w:line="480" w:lineRule="auto"/>
         <w:rPr>
           <w:rFonts w:ascii="Roboto" w:hAnsi="Roboto" w:cstheme="minorHAnsi"/>
-          <w:sz w:val="32"/>
-          <w:szCs w:val="32"/>
           <w:lang w:val="en-US"/>
         </w:rPr>
       </w:pPr>
@@ -2495,7 +2810,35 @@
           <w:rFonts w:ascii="Roboto" w:hAnsi="Roboto" w:cstheme="minorHAnsi"/>
           <w:lang w:val="en-US"/>
         </w:rPr>
-        <w:t xml:space="preserve"> with TTNtv (pink) and healthy controls (dark blue).</w:t>
+        <w:t xml:space="preserve"> with TTNtv (</w:t>
+      </w:r>
+      <w:r>
+        <w:rPr>
+          <w:rFonts w:ascii="Roboto" w:hAnsi="Roboto" w:cstheme="minorHAnsi"/>
+          <w:lang w:val="en-US"/>
+        </w:rPr>
+        <w:t>blue</w:t>
+      </w:r>
+      <w:r>
+        <w:rPr>
+          <w:rFonts w:ascii="Roboto" w:hAnsi="Roboto" w:cstheme="minorHAnsi"/>
+          <w:lang w:val="en-US"/>
+        </w:rPr>
+        <w:t>) and healthy controls (</w:t>
+      </w:r>
+      <w:r>
+        <w:rPr>
+          <w:rFonts w:ascii="Roboto" w:hAnsi="Roboto" w:cstheme="minorHAnsi"/>
+          <w:lang w:val="en-US"/>
+        </w:rPr>
+        <w:t>pink</w:t>
+      </w:r>
+      <w:r>
+        <w:rPr>
+          <w:rFonts w:ascii="Roboto" w:hAnsi="Roboto" w:cstheme="minorHAnsi"/>
+          <w:lang w:val="en-US"/>
+        </w:rPr>
+        <w:t>).</w:t>
       </w:r>
       <w:r>
         <w:rPr>
@@ -2508,70 +2851,87 @@
     <w:p>
       <w:pPr>
         <w:rPr>
-          <w:rFonts w:ascii="Roboto" w:eastAsiaTheme="majorEastAsia" w:hAnsi="Roboto" w:cstheme="majorBidi"/>
+          <w:rFonts w:ascii="Roboto" w:hAnsi="Roboto" w:cstheme="minorHAnsi"/>
+          <w:lang w:val="en-US"/>
+        </w:rPr>
+      </w:pPr>
+      <w:r>
+        <w:rPr>
+          <w:rFonts w:ascii="Roboto" w:hAnsi="Roboto" w:cstheme="minorHAnsi"/>
+          <w:lang w:val="en-US"/>
+        </w:rPr>
+        <w:br w:type="page"/>
+      </w:r>
+    </w:p>
+    <w:p>
+      <w:pPr>
+        <w:pStyle w:val="Overskrift2"/>
+        <w:rPr>
+          <w:rFonts w:ascii="Roboto" w:hAnsi="Roboto"/>
+          <w:lang w:val="en-US"/>
+        </w:rPr>
+      </w:pPr>
+      <w:bookmarkStart w:id="8" w:name="_Toc144206804"/>
+      <w:r>
+        <w:rPr>
+          <w:rFonts w:ascii="Roboto" w:hAnsi="Roboto"/>
           <w:b/>
-          <w:sz w:val="28"/>
-          <w:szCs w:val="28"/>
+          <w:color w:val="000000" w:themeColor="text1"/>
+          <w:lang w:val="en-US"/>
+        </w:rPr>
+        <w:lastRenderedPageBreak/>
+        <w:t>Sup Figure 5 –</w:t>
+      </w:r>
+      <w:r>
+        <w:rPr>
+          <w:rFonts w:ascii="Roboto" w:hAnsi="Roboto"/>
+          <w:b/>
+          <w:lang w:val="en-US"/>
+        </w:rPr>
+        <w:t xml:space="preserve"> </w:t>
+      </w:r>
+      <w:r>
+        <w:rPr>
+          <w:rFonts w:ascii="Roboto" w:hAnsi="Roboto"/>
+          <w:lang w:val="en-US"/>
+        </w:rPr>
+        <w:t>Fat fractions in major muscle groups at six scan-positions, excluding transplanted patients</w:t>
+      </w:r>
+      <w:bookmarkEnd w:id="8"/>
+    </w:p>
+    <w:p>
+      <w:pPr>
+        <w:rPr>
+          <w:rFonts w:ascii="Roboto" w:hAnsi="Roboto"/>
+          <w:sz w:val="26"/>
+          <w:szCs w:val="26"/>
           <w:lang w:val="en-US"/>
         </w:rPr>
       </w:pPr>
     </w:p>
     <w:p>
       <w:pPr>
-        <w:pStyle w:val="Overskrift2"/>
-        <w:rPr>
+        <w:rPr>
+          <w:rFonts w:cstheme="minorHAnsi"/>
+          <w:sz w:val="32"/>
+          <w:szCs w:val="32"/>
           <w:lang w:val="en-US"/>
         </w:rPr>
       </w:pPr>
-      <w:bookmarkStart w:id="8" w:name="_Toc119330115"/>
-      <w:r>
-        <w:rPr>
-          <w:rFonts w:ascii="Roboto" w:hAnsi="Roboto"/>
-          <w:b/>
-          <w:color w:val="auto"/>
-          <w:sz w:val="28"/>
-          <w:szCs w:val="28"/>
-          <w:lang w:val="en-US"/>
-        </w:rPr>
-        <w:lastRenderedPageBreak/>
-        <w:t xml:space="preserve">Sup Figure 5 – </w:t>
-      </w:r>
-      <w:r>
-        <w:rPr>
-          <w:rFonts w:ascii="Roboto" w:hAnsi="Roboto"/>
-          <w:lang w:val="en-US"/>
-        </w:rPr>
-        <w:t>Linear correlations of muscle fat fractions and age</w:t>
-      </w:r>
-      <w:bookmarkEnd w:id="8"/>
-    </w:p>
-    <w:p>
-      <w:pPr>
-        <w:rPr>
-          <w:rFonts w:ascii="Roboto" w:hAnsi="Roboto"/>
-          <w:b/>
-          <w:bCs/>
-          <w:lang w:val="en-US"/>
-        </w:rPr>
-      </w:pPr>
-      <w:r>
-        <w:rPr>
-          <w:rFonts w:ascii="Roboto" w:hAnsi="Roboto"/>
+      <w:bookmarkStart w:id="9" w:name="_Toc144206677"/>
+      <w:r>
+        <w:rPr>
+          <w:rFonts w:cstheme="minorHAnsi"/>
           <w:noProof/>
+          <w:sz w:val="32"/>
+          <w:szCs w:val="32"/>
+          <w:lang w:val="en-US"/>
         </w:rPr>
         <w:drawing>
-          <wp:anchor distT="0" distB="0" distL="114300" distR="114300" simplePos="0" relativeHeight="251659264" behindDoc="0" locked="0" layoutInCell="1" allowOverlap="1" wp14:anchorId="56953F78" wp14:editId="36B0B031">
-            <wp:simplePos x="0" y="0"/>
-            <wp:positionH relativeFrom="column">
-              <wp:posOffset>2924</wp:posOffset>
-            </wp:positionH>
-            <wp:positionV relativeFrom="paragraph">
-              <wp:posOffset>-2835</wp:posOffset>
-            </wp:positionV>
-            <wp:extent cx="3923414" cy="8243157"/>
-            <wp:effectExtent l="0" t="0" r="1270" b="5715"/>
-            <wp:wrapSquare wrapText="bothSides"/>
-            <wp:docPr id="3" name="Billede 3"/>
+          <wp:inline distT="0" distB="0" distL="0" distR="0" wp14:anchorId="7A7B4436" wp14:editId="340977B6">
+            <wp:extent cx="6120130" cy="6120130"/>
+            <wp:effectExtent l="0" t="0" r="0" b="0"/>
+            <wp:docPr id="515622053" name="Billede 4"/>
             <wp:cNvGraphicFramePr>
               <a:graphicFrameLocks xmlns:a="http://schemas.openxmlformats.org/drawingml/2006/main" noChangeAspect="1"/>
             </wp:cNvGraphicFramePr>
@@ -2579,36 +2939,485 @@
               <a:graphicData uri="http://schemas.openxmlformats.org/drawingml/2006/picture">
                 <pic:pic xmlns:pic="http://schemas.openxmlformats.org/drawingml/2006/picture">
                   <pic:nvPicPr>
-                    <pic:cNvPr id="0" name="Picture 1"/>
-                    <pic:cNvPicPr>
-                      <a:picLocks noChangeAspect="1" noChangeArrowheads="1"/>
-                    </pic:cNvPicPr>
+                    <pic:cNvPr id="515622053" name="Billede 515622053"/>
+                    <pic:cNvPicPr/>
                   </pic:nvPicPr>
                   <pic:blipFill>
-                    <a:blip r:embed="rId9" cstate="print">
+                    <a:blip r:embed="rId9">
                       <a:extLst>
                         <a:ext uri="{28A0092B-C50C-407E-A947-70E740481C1C}">
                           <a14:useLocalDpi xmlns:a14="http://schemas.microsoft.com/office/drawing/2010/main" val="0"/>
                         </a:ext>
                       </a:extLst>
                     </a:blip>
-                    <a:srcRect/>
                     <a:stretch>
                       <a:fillRect/>
                     </a:stretch>
                   </pic:blipFill>
-                  <pic:spPr bwMode="auto">
+                  <pic:spPr>
                     <a:xfrm>
                       <a:off x="0" y="0"/>
-                      <a:ext cx="3923414" cy="8243157"/>
+                      <a:ext cx="6120130" cy="6120130"/>
                     </a:xfrm>
                     <a:prstGeom prst="rect">
                       <a:avLst/>
                     </a:prstGeom>
-                    <a:noFill/>
-                    <a:ln>
-                      <a:noFill/>
-                    </a:ln>
+                  </pic:spPr>
+                </pic:pic>
+              </a:graphicData>
+            </a:graphic>
+          </wp:inline>
+        </w:drawing>
+      </w:r>
+      <w:bookmarkEnd w:id="9"/>
+    </w:p>
+    <w:p>
+      <w:pPr>
+        <w:rPr>
+          <w:rFonts w:ascii="Roboto" w:eastAsiaTheme="majorEastAsia" w:hAnsi="Roboto" w:cstheme="majorBidi"/>
+          <w:b/>
+          <w:sz w:val="40"/>
+          <w:szCs w:val="40"/>
+          <w:lang w:val="en-US"/>
+        </w:rPr>
+      </w:pPr>
+      <w:r>
+        <w:rPr>
+          <w:rFonts w:ascii="Roboto" w:hAnsi="Roboto" w:cstheme="minorHAnsi"/>
+          <w:b/>
+          <w:bCs/>
+          <w:lang w:val="en-US"/>
+        </w:rPr>
+        <w:t xml:space="preserve">Legend: </w:t>
+      </w:r>
+      <w:r>
+        <w:rPr>
+          <w:rFonts w:ascii="Roboto" w:hAnsi="Roboto" w:cstheme="minorHAnsi"/>
+          <w:lang w:val="en-US"/>
+        </w:rPr>
+        <w:t xml:space="preserve"> Ridgeline plot showing the distribution of fat fraction values from magnetic resonance imaging in participants carrying TTNtv (</w:t>
+      </w:r>
+      <w:r>
+        <w:rPr>
+          <w:rFonts w:ascii="Roboto" w:hAnsi="Roboto" w:cstheme="minorHAnsi"/>
+          <w:lang w:val="en-US"/>
+        </w:rPr>
+        <w:t>blue</w:t>
+      </w:r>
+      <w:r>
+        <w:rPr>
+          <w:rFonts w:ascii="Roboto" w:hAnsi="Roboto" w:cstheme="minorHAnsi"/>
+          <w:lang w:val="en-US"/>
+        </w:rPr>
+        <w:t>, n=22) vs healthy matched controls (</w:t>
+      </w:r>
+      <w:r>
+        <w:rPr>
+          <w:rFonts w:ascii="Roboto" w:hAnsi="Roboto" w:cstheme="minorHAnsi"/>
+          <w:lang w:val="en-US"/>
+        </w:rPr>
+        <w:t>pink</w:t>
+      </w:r>
+      <w:r>
+        <w:rPr>
+          <w:rFonts w:ascii="Roboto" w:hAnsi="Roboto" w:cstheme="minorHAnsi"/>
+          <w:lang w:val="en-US"/>
+        </w:rPr>
+        <w:t>, n=25). Values from individual participants are represented by points inside the density function. Diamond-shaped symbols denote mean values. P-values are corrected for age, sex, and body-mass index (BMI).</w:t>
+      </w:r>
+    </w:p>
+    <w:p>
+      <w:pPr>
+        <w:rPr>
+          <w:rFonts w:ascii="Roboto" w:eastAsiaTheme="majorEastAsia" w:hAnsi="Roboto" w:cstheme="majorBidi"/>
+          <w:b/>
+          <w:sz w:val="28"/>
+          <w:szCs w:val="28"/>
+          <w:lang w:val="en-US"/>
+        </w:rPr>
+      </w:pPr>
+    </w:p>
+    <w:p>
+      <w:pPr>
+        <w:pStyle w:val="Overskrift2"/>
+        <w:rPr>
+          <w:rFonts w:ascii="Roboto" w:hAnsi="Roboto"/>
+          <w:lang w:val="en-US"/>
+        </w:rPr>
+      </w:pPr>
+      <w:bookmarkStart w:id="10" w:name="_Toc144206805"/>
+      <w:r>
+        <w:rPr>
+          <w:rFonts w:ascii="Roboto" w:hAnsi="Roboto"/>
+          <w:b/>
+          <w:color w:val="000000" w:themeColor="text1"/>
+          <w:sz w:val="28"/>
+          <w:szCs w:val="28"/>
+          <w:lang w:val="en-US"/>
+        </w:rPr>
+        <w:lastRenderedPageBreak/>
+        <w:t xml:space="preserve">Sup Figure </w:t>
+      </w:r>
+      <w:r>
+        <w:rPr>
+          <w:rFonts w:ascii="Roboto" w:hAnsi="Roboto"/>
+          <w:b/>
+          <w:color w:val="000000" w:themeColor="text1"/>
+          <w:sz w:val="28"/>
+          <w:szCs w:val="28"/>
+          <w:lang w:val="en-US"/>
+        </w:rPr>
+        <w:t>6</w:t>
+      </w:r>
+      <w:r>
+        <w:rPr>
+          <w:rFonts w:ascii="Roboto" w:hAnsi="Roboto"/>
+          <w:b/>
+          <w:color w:val="000000" w:themeColor="text1"/>
+          <w:sz w:val="28"/>
+          <w:szCs w:val="28"/>
+          <w:lang w:val="en-US"/>
+        </w:rPr>
+        <w:t xml:space="preserve"> –</w:t>
+      </w:r>
+      <w:r>
+        <w:rPr>
+          <w:rFonts w:ascii="Roboto" w:hAnsi="Roboto"/>
+          <w:b/>
+          <w:sz w:val="28"/>
+          <w:szCs w:val="28"/>
+          <w:lang w:val="en-US"/>
+        </w:rPr>
+        <w:t xml:space="preserve"> </w:t>
+      </w:r>
+      <w:r>
+        <w:rPr>
+          <w:rFonts w:ascii="Roboto" w:hAnsi="Roboto"/>
+          <w:lang w:val="en-US"/>
+        </w:rPr>
+        <w:t>Fat fraction at six scan positions in participants with TTNtv versus participants with non-TTNtv cardiomyopathy</w:t>
+      </w:r>
+      <w:bookmarkEnd w:id="10"/>
+      <w:r>
+        <w:rPr>
+          <w:rFonts w:ascii="Roboto" w:hAnsi="Roboto"/>
+          <w:lang w:val="en-US"/>
+        </w:rPr>
+        <w:t xml:space="preserve"> </w:t>
+      </w:r>
+    </w:p>
+    <w:p>
+      <w:pPr>
+        <w:rPr>
+          <w:rFonts w:ascii="Roboto" w:hAnsi="Roboto"/>
+          <w:lang w:val="en-US"/>
+        </w:rPr>
+      </w:pPr>
+      <w:r>
+        <w:rPr>
+          <w:rFonts w:ascii="Roboto" w:hAnsi="Roboto"/>
+          <w:noProof/>
+          <w:lang w:val="en-US"/>
+        </w:rPr>
+        <w:drawing>
+          <wp:inline distT="0" distB="0" distL="0" distR="0" wp14:anchorId="0898E4EB" wp14:editId="6C92BE52">
+            <wp:extent cx="5237018" cy="5237018"/>
+            <wp:effectExtent l="0" t="0" r="0" b="0"/>
+            <wp:docPr id="706931883" name="Billede 3"/>
+            <wp:cNvGraphicFramePr>
+              <a:graphicFrameLocks xmlns:a="http://schemas.openxmlformats.org/drawingml/2006/main" noChangeAspect="1"/>
+            </wp:cNvGraphicFramePr>
+            <a:graphic xmlns:a="http://schemas.openxmlformats.org/drawingml/2006/main">
+              <a:graphicData uri="http://schemas.openxmlformats.org/drawingml/2006/picture">
+                <pic:pic xmlns:pic="http://schemas.openxmlformats.org/drawingml/2006/picture">
+                  <pic:nvPicPr>
+                    <pic:cNvPr id="706931883" name="Billede 706931883"/>
+                    <pic:cNvPicPr/>
+                  </pic:nvPicPr>
+                  <pic:blipFill>
+                    <a:blip r:embed="rId10">
+                      <a:extLst>
+                        <a:ext uri="{28A0092B-C50C-407E-A947-70E740481C1C}">
+                          <a14:useLocalDpi xmlns:a14="http://schemas.microsoft.com/office/drawing/2010/main" val="0"/>
+                        </a:ext>
+                      </a:extLst>
+                    </a:blip>
+                    <a:stretch>
+                      <a:fillRect/>
+                    </a:stretch>
+                  </pic:blipFill>
+                  <pic:spPr>
+                    <a:xfrm>
+                      <a:off x="0" y="0"/>
+                      <a:ext cx="5243516" cy="5243516"/>
+                    </a:xfrm>
+                    <a:prstGeom prst="rect">
+                      <a:avLst/>
+                    </a:prstGeom>
+                  </pic:spPr>
+                </pic:pic>
+              </a:graphicData>
+            </a:graphic>
+          </wp:inline>
+        </w:drawing>
+      </w:r>
+    </w:p>
+    <w:p>
+      <w:pPr>
+        <w:rPr>
+          <w:rFonts w:ascii="Roboto" w:eastAsiaTheme="majorEastAsia" w:hAnsi="Roboto" w:cstheme="majorBidi"/>
+          <w:b/>
+          <w:sz w:val="40"/>
+          <w:szCs w:val="40"/>
+          <w:lang w:val="en-US"/>
+        </w:rPr>
+      </w:pPr>
+      <w:r>
+        <w:rPr>
+          <w:rFonts w:ascii="Roboto" w:hAnsi="Roboto" w:cstheme="minorHAnsi"/>
+          <w:b/>
+          <w:bCs/>
+          <w:lang w:val="en-US"/>
+        </w:rPr>
+        <w:t xml:space="preserve">Legend: </w:t>
+      </w:r>
+      <w:r>
+        <w:rPr>
+          <w:rFonts w:ascii="Roboto" w:hAnsi="Roboto" w:cstheme="minorHAnsi"/>
+          <w:lang w:val="en-US"/>
+        </w:rPr>
+        <w:t xml:space="preserve"> Ridgeline plot showing the distribution of fat fraction values from magnetic resonance imaging in participants carrying TTNtv (</w:t>
+      </w:r>
+      <w:r>
+        <w:rPr>
+          <w:rFonts w:ascii="Roboto" w:hAnsi="Roboto" w:cstheme="minorHAnsi"/>
+          <w:lang w:val="en-US"/>
+        </w:rPr>
+        <w:t>blue</w:t>
+      </w:r>
+      <w:r>
+        <w:rPr>
+          <w:rFonts w:ascii="Roboto" w:hAnsi="Roboto" w:cstheme="minorHAnsi"/>
+          <w:lang w:val="en-US"/>
+        </w:rPr>
+        <w:t>, n=22) vs healthy matched controls (</w:t>
+      </w:r>
+      <w:r>
+        <w:rPr>
+          <w:rFonts w:ascii="Roboto" w:hAnsi="Roboto" w:cstheme="minorHAnsi"/>
+          <w:lang w:val="en-US"/>
+        </w:rPr>
+        <w:t>pink</w:t>
+      </w:r>
+      <w:r>
+        <w:rPr>
+          <w:rFonts w:ascii="Roboto" w:hAnsi="Roboto" w:cstheme="minorHAnsi"/>
+          <w:lang w:val="en-US"/>
+        </w:rPr>
+        <w:t>, n=25). Values from individual participants are represented by points inside the density function. Diamond-shaped symbols denote mean values. P-values are corrected for age, sex, and body-mass index (BMI).</w:t>
+      </w:r>
+    </w:p>
+    <w:p>
+      <w:pPr>
+        <w:rPr>
+          <w:rFonts w:ascii="Roboto" w:hAnsi="Roboto"/>
+          <w:b/>
+          <w:bCs/>
+          <w:color w:val="000000" w:themeColor="text1"/>
+          <w:lang w:val="en-US"/>
+        </w:rPr>
+      </w:pPr>
+      <w:r>
+        <w:rPr>
+          <w:rFonts w:ascii="Roboto" w:hAnsi="Roboto"/>
+          <w:lang w:val="en-US"/>
+        </w:rPr>
+        <w:br w:type="page"/>
+      </w:r>
+    </w:p>
+    <w:p>
+      <w:pPr>
+        <w:pStyle w:val="Overskrift2"/>
+        <w:rPr>
+          <w:rFonts w:ascii="Roboto" w:hAnsi="Roboto"/>
+        </w:rPr>
+      </w:pPr>
+      <w:bookmarkStart w:id="11" w:name="_Toc144206806"/>
+      <w:r>
+        <w:rPr>
+          <w:rFonts w:ascii="Roboto" w:hAnsi="Roboto"/>
+          <w:b/>
+          <w:bCs/>
+          <w:color w:val="000000" w:themeColor="text1"/>
+        </w:rPr>
+        <w:lastRenderedPageBreak/>
+        <w:t xml:space="preserve">Sup </w:t>
+      </w:r>
+      <w:proofErr w:type="spellStart"/>
+      <w:r>
+        <w:rPr>
+          <w:rFonts w:ascii="Roboto" w:hAnsi="Roboto"/>
+          <w:b/>
+          <w:bCs/>
+          <w:color w:val="000000" w:themeColor="text1"/>
+        </w:rPr>
+        <w:t>Figure</w:t>
+      </w:r>
+      <w:proofErr w:type="spellEnd"/>
+      <w:r>
+        <w:rPr>
+          <w:rFonts w:ascii="Roboto" w:hAnsi="Roboto"/>
+          <w:b/>
+          <w:bCs/>
+          <w:color w:val="000000" w:themeColor="text1"/>
+        </w:rPr>
+        <w:t xml:space="preserve"> </w:t>
+      </w:r>
+      <w:r>
+        <w:rPr>
+          <w:rFonts w:ascii="Roboto" w:hAnsi="Roboto"/>
+          <w:b/>
+          <w:bCs/>
+          <w:color w:val="000000" w:themeColor="text1"/>
+        </w:rPr>
+        <w:t>7</w:t>
+      </w:r>
+      <w:r>
+        <w:rPr>
+          <w:rFonts w:ascii="Roboto" w:hAnsi="Roboto"/>
+          <w:b/>
+          <w:bCs/>
+          <w:color w:val="000000" w:themeColor="text1"/>
+        </w:rPr>
+        <w:t xml:space="preserve"> – </w:t>
+      </w:r>
+      <w:proofErr w:type="spellStart"/>
+      <w:r>
+        <w:rPr>
+          <w:rFonts w:ascii="Roboto" w:hAnsi="Roboto"/>
+        </w:rPr>
+        <w:t>Linear</w:t>
+      </w:r>
+      <w:proofErr w:type="spellEnd"/>
+      <w:r>
+        <w:rPr>
+          <w:rFonts w:ascii="Roboto" w:hAnsi="Roboto"/>
+        </w:rPr>
+        <w:t xml:space="preserve"> </w:t>
+      </w:r>
+      <w:proofErr w:type="spellStart"/>
+      <w:r>
+        <w:rPr>
+          <w:rFonts w:ascii="Roboto" w:hAnsi="Roboto"/>
+        </w:rPr>
+        <w:t>correlations</w:t>
+      </w:r>
+      <w:proofErr w:type="spellEnd"/>
+      <w:r>
+        <w:rPr>
+          <w:rFonts w:ascii="Roboto" w:hAnsi="Roboto"/>
+        </w:rPr>
+        <w:t xml:space="preserve"> of </w:t>
+      </w:r>
+      <w:proofErr w:type="spellStart"/>
+      <w:r>
+        <w:rPr>
+          <w:rFonts w:ascii="Roboto" w:hAnsi="Roboto"/>
+        </w:rPr>
+        <w:t>muscle</w:t>
+      </w:r>
+      <w:proofErr w:type="spellEnd"/>
+      <w:r>
+        <w:rPr>
+          <w:rFonts w:ascii="Roboto" w:hAnsi="Roboto"/>
+        </w:rPr>
+        <w:t xml:space="preserve"> fat </w:t>
+      </w:r>
+      <w:proofErr w:type="spellStart"/>
+      <w:r>
+        <w:rPr>
+          <w:rFonts w:ascii="Roboto" w:hAnsi="Roboto"/>
+        </w:rPr>
+        <w:t>fractions</w:t>
+      </w:r>
+      <w:proofErr w:type="spellEnd"/>
+      <w:r>
+        <w:rPr>
+          <w:rFonts w:ascii="Roboto" w:hAnsi="Roboto"/>
+        </w:rPr>
+        <w:t xml:space="preserve"> and age</w:t>
+      </w:r>
+      <w:bookmarkEnd w:id="11"/>
+    </w:p>
+    <w:p>
+      <w:pPr>
+        <w:rPr>
+          <w:lang w:val="en-US"/>
+        </w:rPr>
+      </w:pPr>
+    </w:p>
+    <w:p>
+      <w:pPr>
+        <w:rPr>
+          <w:lang w:val="en-US"/>
+        </w:rPr>
+      </w:pPr>
+      <w:r>
+        <w:rPr>
+          <w:noProof/>
+          <w:lang w:val="en-US"/>
+        </w:rPr>
+        <w:drawing>
+          <wp:anchor distT="0" distB="0" distL="114300" distR="114300" simplePos="0" relativeHeight="251658240" behindDoc="1" locked="0" layoutInCell="1" allowOverlap="1" wp14:anchorId="407BA831" wp14:editId="21FA664A">
+            <wp:simplePos x="0" y="0"/>
+            <wp:positionH relativeFrom="column">
+              <wp:posOffset>-3175</wp:posOffset>
+            </wp:positionH>
+            <wp:positionV relativeFrom="paragraph">
+              <wp:posOffset>-224790</wp:posOffset>
+            </wp:positionV>
+            <wp:extent cx="3885565" cy="8156575"/>
+            <wp:effectExtent l="0" t="0" r="635" b="0"/>
+            <wp:wrapTight wrapText="bothSides">
+              <wp:wrapPolygon edited="0">
+                <wp:start x="0" y="0"/>
+                <wp:lineTo x="0" y="21558"/>
+                <wp:lineTo x="21533" y="21558"/>
+                <wp:lineTo x="21533" y="0"/>
+                <wp:lineTo x="0" y="0"/>
+              </wp:wrapPolygon>
+            </wp:wrapTight>
+            <wp:docPr id="192637725" name="Billede 2"/>
+            <wp:cNvGraphicFramePr>
+              <a:graphicFrameLocks xmlns:a="http://schemas.openxmlformats.org/drawingml/2006/main" noChangeAspect="1"/>
+            </wp:cNvGraphicFramePr>
+            <a:graphic xmlns:a="http://schemas.openxmlformats.org/drawingml/2006/main">
+              <a:graphicData uri="http://schemas.openxmlformats.org/drawingml/2006/picture">
+                <pic:pic xmlns:pic="http://schemas.openxmlformats.org/drawingml/2006/picture">
+                  <pic:nvPicPr>
+                    <pic:cNvPr id="192637725" name="Billede 192637725"/>
+                    <pic:cNvPicPr/>
+                  </pic:nvPicPr>
+                  <pic:blipFill>
+                    <a:blip r:embed="rId11">
+                      <a:extLst>
+                        <a:ext uri="{28A0092B-C50C-407E-A947-70E740481C1C}">
+                          <a14:useLocalDpi xmlns:a14="http://schemas.microsoft.com/office/drawing/2010/main" val="0"/>
+                        </a:ext>
+                      </a:extLst>
+                    </a:blip>
+                    <a:stretch>
+                      <a:fillRect/>
+                    </a:stretch>
+                  </pic:blipFill>
+                  <pic:spPr>
+                    <a:xfrm>
+                      <a:off x="0" y="0"/>
+                      <a:ext cx="3885565" cy="8156575"/>
+                    </a:xfrm>
+                    <a:prstGeom prst="rect">
+                      <a:avLst/>
+                    </a:prstGeom>
                   </pic:spPr>
                 </pic:pic>
               </a:graphicData>
@@ -2622,15 +3431,6 @@
           </wp:anchor>
         </w:drawing>
       </w:r>
-      <w:r>
-        <w:rPr>
-          <w:rFonts w:ascii="Roboto" w:hAnsi="Roboto"/>
-          <w:b/>
-          <w:bCs/>
-          <w:lang w:val="en-US"/>
-        </w:rPr>
-        <w:t xml:space="preserve"> </w:t>
-      </w:r>
     </w:p>
     <w:p>
       <w:pPr>
@@ -2774,57 +3574,92 @@
     </w:p>
     <w:p>
       <w:pPr>
-        <w:spacing w:line="360" w:lineRule="auto"/>
-        <w:rPr>
-          <w:rFonts w:ascii="Roboto" w:hAnsi="Roboto"/>
-          <w:lang w:val="en-US"/>
-        </w:rPr>
-      </w:pPr>
-      <w:r>
         <w:rPr>
           <w:rFonts w:ascii="Roboto" w:hAnsi="Roboto"/>
           <w:b/>
           <w:bCs/>
           <w:lang w:val="en-US"/>
         </w:rPr>
-        <w:t>L</w:t>
-      </w:r>
-      <w:r>
-        <w:rPr>
-          <w:rFonts w:ascii="Roboto" w:hAnsi="Roboto"/>
-          <w:b/>
-          <w:bCs/>
-          <w:lang w:val="en-US"/>
-        </w:rPr>
-        <w:t>egend</w:t>
-      </w:r>
-      <w:r>
-        <w:rPr>
-          <w:rFonts w:ascii="Roboto" w:hAnsi="Roboto"/>
-          <w:b/>
-          <w:bCs/>
-          <w:lang w:val="en-US"/>
-        </w:rPr>
-        <w:t xml:space="preserve">: </w:t>
-      </w:r>
-      <w:r>
-        <w:rPr>
-          <w:rFonts w:ascii="Roboto" w:hAnsi="Roboto"/>
-          <w:lang w:val="en-US"/>
-        </w:rPr>
-        <w:t xml:space="preserve">Relationship between fat fraction of muscles and age in subjects carrying TTNtv and healthy controls grouped together. Values from individual patients are represented by points and are colored according to group. The correlation between age and fat fraction was significant in all muscle groups although the correlations was markedly stronger for back- compared to thigh- or calf muscles. </w:t>
-      </w:r>
+      </w:pPr>
     </w:p>
     <w:p>
       <w:pPr>
         <w:rPr>
           <w:rFonts w:ascii="Roboto" w:hAnsi="Roboto"/>
+          <w:b/>
+          <w:bCs/>
           <w:lang w:val="en-US"/>
         </w:rPr>
       </w:pPr>
-      <w:r>
-        <w:rPr>
-          <w:rFonts w:ascii="Roboto" w:hAnsi="Roboto"/>
+    </w:p>
+    <w:p>
+      <w:pPr>
+        <w:rPr>
+          <w:lang w:val="en-US"/>
+        </w:rPr>
+      </w:pPr>
+      <w:r>
+        <w:rPr>
+          <w:rFonts w:ascii="Roboto" w:hAnsi="Roboto"/>
+          <w:b/>
+          <w:bCs/>
+          <w:lang w:val="en-US"/>
+        </w:rPr>
+        <w:t>L</w:t>
+      </w:r>
+      <w:r>
+        <w:rPr>
+          <w:rFonts w:ascii="Roboto" w:hAnsi="Roboto"/>
+          <w:b/>
+          <w:bCs/>
+          <w:lang w:val="en-US"/>
+        </w:rPr>
+        <w:t>egend</w:t>
+      </w:r>
+      <w:r>
+        <w:rPr>
+          <w:rFonts w:ascii="Roboto" w:hAnsi="Roboto"/>
+          <w:b/>
+          <w:bCs/>
+          <w:lang w:val="en-US"/>
+        </w:rPr>
+        <w:t xml:space="preserve">: </w:t>
+      </w:r>
+      <w:r>
+        <w:rPr>
+          <w:rFonts w:ascii="Roboto" w:hAnsi="Roboto"/>
+          <w:lang w:val="en-US"/>
+        </w:rPr>
+        <w:t>Relationship between fat fraction of muscles and age in subjects carrying TTNtv</w:t>
+      </w:r>
+      <w:r>
+        <w:rPr>
+          <w:rFonts w:ascii="Roboto" w:hAnsi="Roboto"/>
+          <w:lang w:val="en-US"/>
+        </w:rPr>
+        <w:t>, DCM of other genetic causes</w:t>
+      </w:r>
+      <w:r>
+        <w:rPr>
+          <w:rFonts w:ascii="Roboto" w:hAnsi="Roboto"/>
+          <w:lang w:val="en-US"/>
+        </w:rPr>
+        <w:t xml:space="preserve"> and healthy controls grouped together. Values from individual patients are represented by points and are colored according to group. The correlation between age and fat fraction was significant in all muscle groups although the correlations was markedly stronger for back- compared to thigh- or calf muscles. </w:t>
+      </w:r>
+    </w:p>
+    <w:p>
+      <w:pPr>
+        <w:rPr>
+          <w:rFonts w:ascii="Roboto" w:hAnsi="Roboto"/>
+          <w:lang w:val="en-US"/>
+        </w:rPr>
+      </w:pPr>
+      <w:r>
+        <w:rPr>
+          <w:rFonts w:ascii="Roboto" w:hAnsi="Roboto"/>
+          <w:b/>
+          <w:sz w:val="28"/>
+          <w:szCs w:val="28"/>
           <w:lang w:val="en-US"/>
         </w:rPr>
         <w:br w:type="page"/>
@@ -2834,72 +3669,69 @@
       <w:pPr>
         <w:pStyle w:val="Overskrift2"/>
         <w:rPr>
-          <w:lang w:val="en-US"/>
+          <w:rFonts w:ascii="Roboto" w:hAnsi="Roboto"/>
         </w:rPr>
       </w:pPr>
+      <w:bookmarkStart w:id="12" w:name="_Toc144206807"/>
       <w:r>
         <w:rPr>
           <w:rFonts w:ascii="Roboto" w:hAnsi="Roboto"/>
           <w:b/>
-          <w:color w:val="auto"/>
-          <w:sz w:val="28"/>
-          <w:szCs w:val="28"/>
-          <w:lang w:val="en-US"/>
+          <w:bCs/>
+          <w:color w:val="000000" w:themeColor="text1"/>
         </w:rPr>
         <w:lastRenderedPageBreak/>
         <w:t xml:space="preserve">Sup </w:t>
       </w:r>
+      <w:proofErr w:type="spellStart"/>
       <w:r>
         <w:rPr>
           <w:rFonts w:ascii="Roboto" w:hAnsi="Roboto"/>
           <w:b/>
-          <w:color w:val="auto"/>
-          <w:sz w:val="28"/>
-          <w:szCs w:val="28"/>
-          <w:lang w:val="en-US"/>
+          <w:bCs/>
+          <w:color w:val="000000" w:themeColor="text1"/>
         </w:rPr>
         <w:t>Table</w:t>
       </w:r>
+      <w:proofErr w:type="spellEnd"/>
       <w:r>
         <w:rPr>
           <w:rFonts w:ascii="Roboto" w:hAnsi="Roboto"/>
           <w:b/>
-          <w:color w:val="auto"/>
-          <w:sz w:val="28"/>
-          <w:szCs w:val="28"/>
-          <w:lang w:val="en-US"/>
+          <w:bCs/>
+          <w:color w:val="000000" w:themeColor="text1"/>
+        </w:rPr>
+        <w:t xml:space="preserve"> 1 –</w:t>
+      </w:r>
+      <w:r>
+        <w:rPr>
+          <w:rFonts w:ascii="Roboto" w:hAnsi="Roboto"/>
         </w:rPr>
         <w:t xml:space="preserve"> </w:t>
       </w:r>
-      <w:r>
-        <w:rPr>
-          <w:rFonts w:ascii="Roboto" w:hAnsi="Roboto"/>
-          <w:b/>
-          <w:color w:val="auto"/>
-          <w:sz w:val="28"/>
-          <w:szCs w:val="28"/>
-          <w:lang w:val="en-US"/>
-        </w:rPr>
-        <w:t>1</w:t>
-      </w:r>
-      <w:r>
-        <w:rPr>
-          <w:rFonts w:ascii="Roboto" w:hAnsi="Roboto"/>
-          <w:b/>
-          <w:color w:val="auto"/>
-          <w:sz w:val="28"/>
-          <w:szCs w:val="28"/>
-          <w:lang w:val="en-US"/>
-        </w:rPr>
-        <w:t xml:space="preserve"> – </w:t>
-      </w:r>
-      <w:r>
-        <w:rPr>
-          <w:rFonts w:ascii="Roboto" w:hAnsi="Roboto"/>
-          <w:lang w:val="en-US"/>
-        </w:rPr>
-        <w:t>Clinical characteristics</w:t>
-      </w:r>
+      <w:proofErr w:type="spellStart"/>
+      <w:r>
+        <w:rPr>
+          <w:rFonts w:ascii="Roboto" w:hAnsi="Roboto"/>
+        </w:rPr>
+        <w:t>Clinical</w:t>
+      </w:r>
+      <w:proofErr w:type="spellEnd"/>
+      <w:r>
+        <w:rPr>
+          <w:rFonts w:ascii="Roboto" w:hAnsi="Roboto"/>
+        </w:rPr>
+        <w:t xml:space="preserve"> </w:t>
+      </w:r>
+      <w:proofErr w:type="spellStart"/>
+      <w:r>
+        <w:rPr>
+          <w:rFonts w:ascii="Roboto" w:hAnsi="Roboto"/>
+        </w:rPr>
+        <w:t>characteristics</w:t>
+      </w:r>
+      <w:bookmarkEnd w:id="12"/>
+      <w:proofErr w:type="spellEnd"/>
     </w:p>
     <w:p>
       <w:pPr>
@@ -8090,15 +8922,6 @@
         </w:tc>
       </w:tr>
     </w:tbl>
-    <w:p>
-      <w:pPr>
-        <w:spacing w:line="360" w:lineRule="auto"/>
-        <w:rPr>
-          <w:rFonts w:ascii="Roboto" w:hAnsi="Roboto"/>
-          <w:lang w:val="en-US"/>
-        </w:rPr>
-      </w:pPr>
-    </w:p>
     <w:p>
       <w:pPr>
         <w:rPr>

</xml_diff>